<commit_message>
TCC - Base Artigo - parte 2
</commit_message>
<xml_diff>
--- a/Artigo RBC/carta de apresentação - Georreferenciamento em Massa de Parcelas Urbanas – Integrando CNEFE e CIATA.docx
+++ b/Artigo RBC/carta de apresentação - Georreferenciamento em Massa de Parcelas Urbanas – Integrando CNEFE e CIATA.docx
@@ -119,7 +119,11 @@
           <w:szCs w:val="20"/>
         </w:rPr>
       </w:pPr>
-      <w:r>
+    </w:p>
+    <w:p>
+      <w:pPr>
+        <w:spacing w:after="0" w:line="360" w:lineRule="auto"/>
+        <w:jc w:val="center"/>
         <w:rPr>
           <w:rFonts w:ascii="Times New Roman" w:hAnsi="Times New Roman" w:cs="Times New Roman"/>
           <w:b/>
@@ -129,12 +133,13 @@
           <w:color w:val="FF0000"/>
           <w:sz w:val="20"/>
           <w:szCs w:val="20"/>
-          <w:highlight w:val="yellow"/>
-        </w:rPr>
-        <w:t xml:space="preserve">Preencha em negrito todos os espaços grifados em amarelo e, depois, apague o grifo. O envio deste documento deve ser feito no formato </w:t>
-      </w:r>
-      <w:proofErr w:type="spellStart"/>
-      <w:r>
+        </w:rPr>
+      </w:pPr>
+    </w:p>
+    <w:p>
+      <w:pPr>
+        <w:spacing w:after="0" w:line="360" w:lineRule="auto"/>
+        <w:jc w:val="center"/>
         <w:rPr>
           <w:rFonts w:ascii="Times New Roman" w:hAnsi="Times New Roman" w:cs="Times New Roman"/>
           <w:b/>
@@ -144,25 +149,8 @@
           <w:color w:val="FF0000"/>
           <w:sz w:val="20"/>
           <w:szCs w:val="20"/>
-          <w:highlight w:val="yellow"/>
-        </w:rPr>
-        <w:t>pdf</w:t>
-      </w:r>
-      <w:proofErr w:type="spellEnd"/>
-      <w:r>
-        <w:rPr>
-          <w:rFonts w:ascii="Times New Roman" w:hAnsi="Times New Roman" w:cs="Times New Roman"/>
-          <w:b/>
-          <w:bCs/>
-          <w:i/>
-          <w:iCs/>
-          <w:color w:val="FF0000"/>
-          <w:sz w:val="20"/>
-          <w:szCs w:val="20"/>
-          <w:highlight w:val="yellow"/>
-        </w:rPr>
-        <w:t xml:space="preserve"> na plataforma da revista.</w:t>
-      </w:r>
+        </w:rPr>
+      </w:pPr>
     </w:p>
     <w:p>
       <w:pPr>
@@ -426,125 +414,290 @@
         <w:rPr>
           <w:rFonts w:ascii="Times New Roman" w:hAnsi="Times New Roman" w:cs="Times New Roman"/>
         </w:rPr>
-        <w:t xml:space="preserve">são atribuídas </w:t>
-      </w:r>
-      <w:r>
-        <w:rPr>
-          <w:rFonts w:ascii="Times New Roman" w:hAnsi="Times New Roman" w:cs="Times New Roman"/>
-        </w:rPr>
-        <w:t>[</w:t>
-      </w:r>
-      <w:r>
-        <w:rPr>
-          <w:rFonts w:ascii="Times New Roman" w:hAnsi="Times New Roman" w:cs="Times New Roman"/>
-          <w:i/>
-          <w:iCs/>
-          <w:highlight w:val="yellow"/>
-        </w:rPr>
-        <w:t>descreva aqui as contribuições apresentadas no artigo à comunidade acadêmica da Rev</w:t>
-      </w:r>
-      <w:r>
-        <w:rPr>
-          <w:rFonts w:ascii="Times New Roman" w:hAnsi="Times New Roman" w:cs="Times New Roman"/>
-          <w:i/>
-          <w:iCs/>
-          <w:highlight w:val="yellow"/>
-        </w:rPr>
-        <w:t>ista</w:t>
-      </w:r>
-      <w:r>
-        <w:rPr>
-          <w:rFonts w:ascii="Times New Roman" w:hAnsi="Times New Roman" w:cs="Times New Roman"/>
-          <w:i/>
-          <w:iCs/>
-          <w:highlight w:val="yellow"/>
-        </w:rPr>
-        <w:t xml:space="preserve"> Bras</w:t>
-      </w:r>
-      <w:r>
-        <w:rPr>
-          <w:rFonts w:ascii="Times New Roman" w:hAnsi="Times New Roman" w:cs="Times New Roman"/>
-          <w:i/>
-          <w:iCs/>
-          <w:highlight w:val="yellow"/>
-        </w:rPr>
-        <w:t>ileira de C</w:t>
-      </w:r>
-      <w:r>
-        <w:rPr>
-          <w:rFonts w:ascii="Times New Roman" w:hAnsi="Times New Roman" w:cs="Times New Roman"/>
-          <w:i/>
-          <w:iCs/>
-          <w:highlight w:val="yellow"/>
-        </w:rPr>
-        <w:t>artogr</w:t>
-      </w:r>
-      <w:r>
-        <w:rPr>
-          <w:rFonts w:ascii="Times New Roman" w:hAnsi="Times New Roman" w:cs="Times New Roman"/>
-          <w:i/>
-          <w:iCs/>
-          <w:highlight w:val="yellow"/>
-        </w:rPr>
-        <w:t>afia.</w:t>
-      </w:r>
-      <w:r>
-        <w:rPr>
-          <w:rFonts w:ascii="Times New Roman" w:hAnsi="Times New Roman" w:cs="Times New Roman"/>
-          <w:i/>
-          <w:iCs/>
-          <w:highlight w:val="yellow"/>
-        </w:rPr>
-        <w:t xml:space="preserve"> Utilize</w:t>
-      </w:r>
-      <w:r>
-        <w:rPr>
-          <w:rFonts w:ascii="Times New Roman" w:hAnsi="Times New Roman" w:cs="Times New Roman"/>
-          <w:i/>
-          <w:iCs/>
-          <w:highlight w:val="yellow"/>
+        <w:t>são atribuídas</w:t>
+      </w:r>
+      <w:r>
+        <w:rPr>
+          <w:rFonts w:ascii="Times New Roman" w:hAnsi="Times New Roman" w:cs="Times New Roman"/>
+        </w:rPr>
+        <w:t xml:space="preserve"> a</w:t>
+      </w:r>
+      <w:r>
+        <w:rPr>
+          <w:rFonts w:ascii="Times New Roman" w:hAnsi="Times New Roman" w:cs="Times New Roman"/>
+        </w:rPr>
+        <w:t xml:space="preserve"> uma</w:t>
+      </w:r>
+      <w:r>
+        <w:rPr>
+          <w:rFonts w:ascii="Times New Roman" w:hAnsi="Times New Roman" w:cs="Times New Roman"/>
+        </w:rPr>
+        <w:t xml:space="preserve"> abordagem Fit-For-Purpose de georreferenciamento </w:t>
+      </w:r>
+      <w:r>
+        <w:rPr>
+          <w:rFonts w:ascii="Times New Roman" w:hAnsi="Times New Roman" w:cs="Times New Roman"/>
+        </w:rPr>
+        <w:t xml:space="preserve">célere </w:t>
+      </w:r>
+      <w:r>
+        <w:rPr>
+          <w:rFonts w:ascii="Times New Roman" w:hAnsi="Times New Roman" w:cs="Times New Roman"/>
+        </w:rPr>
+        <w:t>em massa, utilizando apenas dados descritivos das bases abertas do CNEFE</w:t>
+      </w:r>
+      <w:r>
+        <w:rPr>
+          <w:rFonts w:ascii="Times New Roman" w:hAnsi="Times New Roman" w:cs="Times New Roman"/>
+        </w:rPr>
+        <w:t xml:space="preserve"> (ou de outro cadast</w:t>
+      </w:r>
+      <w:r>
+        <w:rPr>
+          <w:rFonts w:ascii="Times New Roman" w:hAnsi="Times New Roman" w:cs="Times New Roman"/>
+        </w:rPr>
+        <w:t>ro georreferenciado)</w:t>
+      </w:r>
+      <w:r>
+        <w:rPr>
+          <w:rFonts w:ascii="Times New Roman" w:hAnsi="Times New Roman" w:cs="Times New Roman"/>
+        </w:rPr>
+        <w:t>, do cadastro municipal e do OpenStreetMap.</w:t>
+      </w:r>
+    </w:p>
+    <w:p>
+      <w:pPr>
+        <w:spacing w:after="0" w:line="360" w:lineRule="auto"/>
+        <w:ind w:firstLine="851"/>
+        <w:jc w:val="both"/>
+        <w:rPr>
+          <w:rFonts w:ascii="Times New Roman" w:hAnsi="Times New Roman" w:cs="Times New Roman"/>
+          <w:b/>
+          <w:bCs/>
+        </w:rPr>
+      </w:pPr>
+      <w:r>
+        <w:rPr>
+          <w:rFonts w:ascii="Times New Roman" w:hAnsi="Times New Roman" w:cs="Times New Roman"/>
+        </w:rPr>
+        <w:t>Dada a competência na área do estudo, indicamos o nome dos seguintes 3 (três) pesquisadores que podem atuar como revisores do manuscrito, e declar</w:t>
+      </w:r>
+      <w:r>
+        <w:rPr>
+          <w:rFonts w:ascii="Times New Roman" w:hAnsi="Times New Roman" w:cs="Times New Roman"/>
+        </w:rPr>
+        <w:t>amos</w:t>
+      </w:r>
+      <w:r>
+        <w:rPr>
+          <w:rFonts w:ascii="Times New Roman" w:hAnsi="Times New Roman" w:cs="Times New Roman"/>
+        </w:rPr>
+        <w:t xml:space="preserve"> não haver qualquer conflito de interesse para esta indicação: </w:t>
+      </w:r>
+      <w:r>
+        <w:rPr>
+          <w:rFonts w:ascii="Times New Roman" w:hAnsi="Times New Roman" w:cs="Times New Roman"/>
+          <w:b/>
+          <w:bCs/>
+        </w:rPr>
+        <w:t>Guilherme</w:t>
+      </w:r>
+      <w:r>
+        <w:rPr>
+          <w:rFonts w:ascii="Times New Roman" w:hAnsi="Times New Roman" w:cs="Times New Roman"/>
+          <w:b/>
+          <w:bCs/>
+        </w:rPr>
+        <w:t xml:space="preserve"> </w:t>
+      </w:r>
+      <w:proofErr w:type="spellStart"/>
+      <w:r>
+        <w:rPr>
+          <w:rFonts w:ascii="Times New Roman" w:hAnsi="Times New Roman" w:cs="Times New Roman"/>
+          <w:b/>
+          <w:bCs/>
+        </w:rPr>
+        <w:t>Linheira</w:t>
+      </w:r>
+      <w:proofErr w:type="spellEnd"/>
+      <w:r>
+        <w:rPr>
+          <w:rFonts w:ascii="Times New Roman" w:hAnsi="Times New Roman" w:cs="Times New Roman"/>
+          <w:b/>
+          <w:bCs/>
+        </w:rPr>
+        <w:t xml:space="preserve">, IBGE, </w:t>
+      </w:r>
+      <w:r>
+        <w:rPr>
+          <w:rFonts w:ascii="Times New Roman" w:hAnsi="Times New Roman" w:cs="Times New Roman"/>
+          <w:b/>
+          <w:bCs/>
+        </w:rPr>
+        <w:t>glinheira@hotmail.com</w:t>
+      </w:r>
+      <w:r>
+        <w:rPr>
+          <w:rFonts w:ascii="Times New Roman" w:hAnsi="Times New Roman" w:cs="Times New Roman"/>
+          <w:b/>
+          <w:bCs/>
+        </w:rPr>
+        <w:t>;</w:t>
+      </w:r>
+      <w:r>
+        <w:rPr>
+          <w:rFonts w:ascii="Times New Roman" w:hAnsi="Times New Roman" w:cs="Times New Roman"/>
+          <w:b/>
+          <w:bCs/>
+        </w:rPr>
+        <w:t xml:space="preserve"> Prof. </w:t>
+      </w:r>
+      <w:proofErr w:type="spellStart"/>
+      <w:r>
+        <w:rPr>
+          <w:rFonts w:ascii="Times New Roman" w:hAnsi="Times New Roman" w:cs="Times New Roman"/>
+          <w:b/>
+          <w:bCs/>
+        </w:rPr>
+        <w:t>Dra</w:t>
+      </w:r>
+      <w:proofErr w:type="spellEnd"/>
+      <w:r>
+        <w:rPr>
+          <w:rFonts w:ascii="Times New Roman" w:hAnsi="Times New Roman" w:cs="Times New Roman"/>
+          <w:b/>
+          <w:bCs/>
+        </w:rPr>
+        <w:t xml:space="preserve"> </w:t>
+      </w:r>
+      <w:r>
+        <w:rPr>
+          <w:rFonts w:ascii="Times New Roman" w:hAnsi="Times New Roman" w:cs="Times New Roman"/>
+          <w:b/>
+          <w:bCs/>
+        </w:rPr>
+        <w:t>Andrea Flávia Tenório Carneiro</w:t>
+      </w:r>
+      <w:r>
+        <w:rPr>
+          <w:rFonts w:ascii="Times New Roman" w:hAnsi="Times New Roman" w:cs="Times New Roman"/>
+          <w:b/>
+          <w:bCs/>
+        </w:rPr>
+        <w:t xml:space="preserve">, Universidade Federal de Pernambuco, </w:t>
+      </w:r>
+      <w:hyperlink r:id="rId6" w:history="1">
+        <w:r>
+          <w:rPr>
+            <w:rStyle w:val="Hyperlink"/>
+            <w:rFonts w:ascii="Times New Roman" w:hAnsi="Times New Roman" w:cs="Times New Roman"/>
+            <w:b/>
+            <w:bCs/>
+          </w:rPr>
+          <w:t>andrea.carneiro@ufpe.br</w:t>
+        </w:r>
+      </w:hyperlink>
+      <w:r>
+        <w:rPr>
+          <w:rFonts w:ascii="Times New Roman" w:hAnsi="Times New Roman" w:cs="Times New Roman"/>
+          <w:b/>
+          <w:bCs/>
+        </w:rPr>
+        <w:t>;</w:t>
+      </w:r>
+      <w:r>
+        <w:rPr>
+          <w:rFonts w:ascii="Times New Roman" w:hAnsi="Times New Roman" w:cs="Times New Roman"/>
+          <w:b/>
+          <w:bCs/>
+        </w:rPr>
+        <w:t xml:space="preserve"> </w:t>
+      </w:r>
+      <w:r>
+        <w:rPr>
+          <w:rFonts w:ascii="Times New Roman" w:hAnsi="Times New Roman" w:cs="Times New Roman"/>
+          <w:b/>
+          <w:bCs/>
+        </w:rPr>
+        <w:t>Diego Alfonso Erba</w:t>
+      </w:r>
+      <w:r>
+        <w:rPr>
+          <w:rFonts w:ascii="Times New Roman" w:hAnsi="Times New Roman" w:cs="Times New Roman"/>
+          <w:b/>
+          <w:bCs/>
         </w:rPr>
         <w:t xml:space="preserve">, </w:t>
       </w:r>
       <w:r>
         <w:rPr>
           <w:rFonts w:ascii="Times New Roman" w:hAnsi="Times New Roman" w:cs="Times New Roman"/>
-          <w:i/>
-          <w:iCs/>
-          <w:highlight w:val="yellow"/>
-        </w:rPr>
-        <w:t>no máximo</w:t>
-      </w:r>
-      <w:r>
-        <w:rPr>
-          <w:rFonts w:ascii="Times New Roman" w:hAnsi="Times New Roman" w:cs="Times New Roman"/>
-          <w:i/>
-          <w:iCs/>
-          <w:highlight w:val="yellow"/>
-        </w:rPr>
-        <w:t>,</w:t>
-      </w:r>
-      <w:r>
-        <w:rPr>
-          <w:rFonts w:ascii="Times New Roman" w:hAnsi="Times New Roman" w:cs="Times New Roman"/>
-          <w:i/>
-          <w:iCs/>
-          <w:highlight w:val="yellow"/>
-        </w:rPr>
-        <w:t xml:space="preserve"> 5 linhas.</w:t>
-      </w:r>
-      <w:r>
-        <w:rPr>
-          <w:rFonts w:ascii="Times New Roman" w:hAnsi="Times New Roman" w:cs="Times New Roman"/>
-          <w:highlight w:val="yellow"/>
-        </w:rPr>
-        <w:t>]</w:t>
-      </w:r>
-      <w:r>
-        <w:rPr>
-          <w:rFonts w:ascii="Times New Roman" w:hAnsi="Times New Roman" w:cs="Times New Roman"/>
-        </w:rPr>
-        <w:t>.</w:t>
+          <w:b/>
+          <w:bCs/>
+        </w:rPr>
+        <w:t xml:space="preserve">Lincoln </w:t>
+      </w:r>
+      <w:proofErr w:type="spellStart"/>
+      <w:r>
+        <w:rPr>
+          <w:rFonts w:ascii="Times New Roman" w:hAnsi="Times New Roman" w:cs="Times New Roman"/>
+          <w:b/>
+          <w:bCs/>
+        </w:rPr>
+        <w:t>Institute</w:t>
+      </w:r>
+      <w:proofErr w:type="spellEnd"/>
+      <w:r>
+        <w:rPr>
+          <w:rFonts w:ascii="Times New Roman" w:hAnsi="Times New Roman" w:cs="Times New Roman"/>
+          <w:b/>
+          <w:bCs/>
+        </w:rPr>
+        <w:t xml:space="preserve"> </w:t>
+      </w:r>
+      <w:proofErr w:type="spellStart"/>
+      <w:r>
+        <w:rPr>
+          <w:rFonts w:ascii="Times New Roman" w:hAnsi="Times New Roman" w:cs="Times New Roman"/>
+          <w:b/>
+          <w:bCs/>
+        </w:rPr>
+        <w:t>of</w:t>
+      </w:r>
+      <w:proofErr w:type="spellEnd"/>
+      <w:r>
+        <w:rPr>
+          <w:rFonts w:ascii="Times New Roman" w:hAnsi="Times New Roman" w:cs="Times New Roman"/>
+          <w:b/>
+          <w:bCs/>
+        </w:rPr>
+        <w:t xml:space="preserve"> Land </w:t>
+      </w:r>
+      <w:proofErr w:type="spellStart"/>
+      <w:r>
+        <w:rPr>
+          <w:rFonts w:ascii="Times New Roman" w:hAnsi="Times New Roman" w:cs="Times New Roman"/>
+          <w:b/>
+          <w:bCs/>
+        </w:rPr>
+        <w:t>Policy</w:t>
+      </w:r>
+      <w:proofErr w:type="spellEnd"/>
+      <w:r>
+        <w:rPr>
+          <w:rFonts w:ascii="Times New Roman" w:hAnsi="Times New Roman" w:cs="Times New Roman"/>
+          <w:b/>
+          <w:bCs/>
+        </w:rPr>
+        <w:t xml:space="preserve">, </w:t>
+      </w:r>
+      <w:r>
+        <w:rPr>
+          <w:rFonts w:ascii="Times New Roman" w:hAnsi="Times New Roman" w:cs="Times New Roman"/>
+          <w:b/>
+          <w:bCs/>
+        </w:rPr>
+        <w:t>diegoerba@gmail.com</w:t>
       </w:r>
     </w:p>
     <w:p>
@@ -1471,7 +1624,7 @@
         </w:rPr>
         <w:t xml:space="preserve"> </w:t>
       </w:r>
-      <w:hyperlink r:id="rId6" w:history="1">
+      <w:hyperlink r:id="rId7" w:history="1">
         <w:proofErr w:type="spellStart"/>
         <w:r>
           <w:rPr>
@@ -2383,22 +2536,13 @@
         <w:rPr>
           <w:rFonts w:ascii="Times New Roman" w:hAnsi="Times New Roman" w:cs="Times New Roman"/>
         </w:rPr>
-        <w:t>[</w:t>
-      </w:r>
-      <w:r>
-        <w:rPr>
-          <w:rFonts w:ascii="Times New Roman" w:hAnsi="Times New Roman" w:cs="Times New Roman"/>
-          <w:i/>
-          <w:iCs/>
-          <w:highlight w:val="yellow"/>
-        </w:rPr>
-        <w:t>local, dia mês ano</w:t>
-      </w:r>
-      <w:r>
-        <w:rPr>
-          <w:rFonts w:ascii="Times New Roman" w:hAnsi="Times New Roman" w:cs="Times New Roman"/>
-        </w:rPr>
-        <w:t>]</w:t>
+        <w:t>Florian</w:t>
+      </w:r>
+      <w:r>
+        <w:rPr>
+          <w:rFonts w:ascii="Times New Roman" w:hAnsi="Times New Roman" w:cs="Times New Roman"/>
+        </w:rPr>
+        <w:t>ópolis, 18 de dezembro de 2025</w:t>
       </w:r>
     </w:p>
     <w:p>
@@ -2414,41 +2558,12 @@
     </w:p>
     <w:p>
       <w:pPr>
-        <w:spacing w:after="0" w:line="240" w:lineRule="auto"/>
+        <w:spacing w:after="0" w:line="360" w:lineRule="auto"/>
         <w:jc w:val="center"/>
         <w:rPr>
           <w:rFonts w:ascii="Times New Roman" w:hAnsi="Times New Roman" w:cs="Times New Roman"/>
-          <w:sz w:val="20"/>
-          <w:szCs w:val="20"/>
         </w:rPr>
       </w:pPr>
-      <w:r>
-        <w:rPr>
-          <w:rFonts w:ascii="Times New Roman" w:hAnsi="Times New Roman" w:cs="Times New Roman"/>
-          <w:sz w:val="20"/>
-          <w:szCs w:val="20"/>
-        </w:rPr>
-        <w:t>[</w:t>
-      </w:r>
-      <w:r>
-        <w:rPr>
-          <w:rFonts w:ascii="Times New Roman" w:hAnsi="Times New Roman" w:cs="Times New Roman"/>
-          <w:i/>
-          <w:iCs/>
-          <w:sz w:val="20"/>
-          <w:szCs w:val="20"/>
-          <w:highlight w:val="yellow"/>
-        </w:rPr>
-        <w:t>assinatura</w:t>
-      </w:r>
-      <w:r>
-        <w:rPr>
-          <w:rFonts w:ascii="Times New Roman" w:hAnsi="Times New Roman" w:cs="Times New Roman"/>
-          <w:sz w:val="20"/>
-          <w:szCs w:val="20"/>
-        </w:rPr>
-        <w:t>]</w:t>
-      </w:r>
     </w:p>
     <w:p>
       <w:pPr>
@@ -2458,6 +2573,15 @@
           <w:rFonts w:ascii="Times New Roman" w:hAnsi="Times New Roman" w:cs="Times New Roman"/>
         </w:rPr>
       </w:pPr>
+    </w:p>
+    <w:p>
+      <w:pPr>
+        <w:spacing w:after="0" w:line="360" w:lineRule="auto"/>
+        <w:jc w:val="center"/>
+        <w:rPr>
+          <w:rFonts w:ascii="Times New Roman" w:hAnsi="Times New Roman" w:cs="Times New Roman"/>
+        </w:rPr>
+      </w:pPr>
       <w:r>
         <w:rPr>
           <w:rFonts w:ascii="Times New Roman" w:hAnsi="Times New Roman" w:cs="Times New Roman"/>
@@ -2493,26 +2617,7 @@
           <w:sz w:val="20"/>
           <w:szCs w:val="20"/>
         </w:rPr>
-        <w:t>[</w:t>
-      </w:r>
-      <w:r>
-        <w:rPr>
-          <w:rFonts w:ascii="Times New Roman" w:hAnsi="Times New Roman" w:cs="Times New Roman"/>
-          <w:i/>
-          <w:iCs/>
-          <w:sz w:val="20"/>
-          <w:szCs w:val="20"/>
-          <w:highlight w:val="yellow"/>
-        </w:rPr>
-        <w:t>nome completo</w:t>
-      </w:r>
-      <w:r>
-        <w:rPr>
-          <w:rFonts w:ascii="Times New Roman" w:hAnsi="Times New Roman" w:cs="Times New Roman"/>
-          <w:sz w:val="20"/>
-          <w:szCs w:val="20"/>
-        </w:rPr>
-        <w:t>]</w:t>
+        <w:t>Marco Aurélio Barbiero</w:t>
       </w:r>
     </w:p>
     <w:p>
@@ -2531,26 +2636,7 @@
           <w:sz w:val="20"/>
           <w:szCs w:val="20"/>
         </w:rPr>
-        <w:t>[</w:t>
-      </w:r>
-      <w:r>
-        <w:rPr>
-          <w:rFonts w:ascii="Times New Roman" w:hAnsi="Times New Roman" w:cs="Times New Roman"/>
-          <w:i/>
-          <w:iCs/>
-          <w:sz w:val="20"/>
-          <w:szCs w:val="20"/>
-          <w:highlight w:val="yellow"/>
-        </w:rPr>
-        <w:t>instituição de origem</w:t>
-      </w:r>
-      <w:r>
-        <w:rPr>
-          <w:rFonts w:ascii="Times New Roman" w:hAnsi="Times New Roman" w:cs="Times New Roman"/>
-          <w:sz w:val="20"/>
-          <w:szCs w:val="20"/>
-        </w:rPr>
-        <w:t>]</w:t>
+        <w:t>Universidade Federal de Santa Catarina</w:t>
       </w:r>
     </w:p>
     <w:p>
@@ -2569,26 +2655,7 @@
           <w:sz w:val="20"/>
           <w:szCs w:val="20"/>
         </w:rPr>
-        <w:t>[</w:t>
-      </w:r>
-      <w:r>
-        <w:rPr>
-          <w:rFonts w:ascii="Times New Roman" w:hAnsi="Times New Roman" w:cs="Times New Roman"/>
-          <w:i/>
-          <w:iCs/>
-          <w:sz w:val="20"/>
-          <w:szCs w:val="20"/>
-          <w:highlight w:val="yellow"/>
-        </w:rPr>
-        <w:t>posição/cargo ocupado na instituição de origem</w:t>
-      </w:r>
-      <w:r>
-        <w:rPr>
-          <w:rFonts w:ascii="Times New Roman" w:hAnsi="Times New Roman" w:cs="Times New Roman"/>
-          <w:sz w:val="20"/>
-          <w:szCs w:val="20"/>
-        </w:rPr>
-        <w:t>]</w:t>
+        <w:t>Mestrando</w:t>
       </w:r>
     </w:p>
     <w:sectPr>

</xml_diff>